<commit_message>
modified the instroction of bone animation.
</commit_message>
<xml_diff>
--- a/doc/bone animation.docx
+++ b/doc/bone animation.docx
@@ -11,46 +11,58 @@
         </w:numPr>
         <w:ind w:firstLineChars="0"/>
         <w:rPr>
+          <w:rFonts w:ascii="MS Mincho" w:hAnsi="MS Mincho"/>
+        </w:rPr>
+      </w:pPr>
+      <w:r>
+        <w:rPr>
           <w:rFonts w:ascii="MS Mincho" w:hAnsi="MS Mincho" w:hint="eastAsia"/>
         </w:rPr>
+        <w:t>概述</w:t>
+      </w:r>
+    </w:p>
+    <w:p>
+      <w:pPr>
+        <w:ind w:firstLine="420"/>
+        <w:rPr>
+          <w:rFonts w:ascii="MS Mincho" w:hAnsi="MS Mincho"/>
+        </w:rPr>
       </w:pPr>
       <w:r>
         <w:rPr>
           <w:rFonts w:ascii="MS Mincho" w:hAnsi="MS Mincho" w:hint="eastAsia"/>
         </w:rPr>
-        <w:t>概述</w:t>
-      </w:r>
-    </w:p>
-    <w:p>
-      <w:pPr>
-        <w:ind w:firstLine="420"/>
+        <w:t>我们团队的项目是“骨骼动画引擎”。总的来说，就是从</w:t>
+      </w:r>
+      <w:r>
         <w:rPr>
           <w:rFonts w:ascii="MS Mincho" w:hAnsi="MS Mincho" w:hint="eastAsia"/>
         </w:rPr>
-      </w:pPr>
+        <w:t>Collada</w:t>
+      </w:r>
       <w:r>
         <w:rPr>
           <w:rFonts w:ascii="MS Mincho" w:hAnsi="MS Mincho" w:hint="eastAsia"/>
         </w:rPr>
-        <w:t>我们团队的项目是“骨骼动画引擎”。总的来说，就是从</w:t>
+        <w:t>文件中读取动画数据，并显示出来。</w:t>
       </w:r>
       <w:r>
         <w:rPr>
           <w:rFonts w:ascii="MS Mincho" w:hAnsi="MS Mincho" w:hint="eastAsia"/>
         </w:rPr>
-        <w:t>Collada</w:t>
+        <w:t>本文就是针对其中骨骼</w:t>
+      </w:r>
+      <w:r>
+        <w:rPr>
+          <w:rFonts w:hint="eastAsia"/>
+        </w:rPr>
+        <w:t>蒙皮</w:t>
       </w:r>
       <w:r>
         <w:rPr>
           <w:rFonts w:ascii="MS Mincho" w:hAnsi="MS Mincho" w:hint="eastAsia"/>
         </w:rPr>
-        <w:t>文件中读取动画数据，并显示出来。</w:t>
-      </w:r>
-      <w:r>
-        <w:rPr>
-          <w:rFonts w:ascii="MS Mincho" w:hAnsi="MS Mincho" w:hint="eastAsia"/>
-        </w:rPr>
-        <w:t>本文就是针对其中骨骼动画的概念和技术以及我们的实现方式做一些简要的描述。</w:t>
+        <w:t>动画的概念和技术以及我们的实现方式做一些简要的描述。</w:t>
       </w:r>
     </w:p>
     <w:p>
@@ -61,53 +73,41 @@
           <w:numId w:val="1"/>
         </w:numPr>
         <w:ind w:firstLineChars="0"/>
-        <w:rPr>
-          <w:rFonts w:hint="eastAsia"/>
-        </w:rPr>
-      </w:pPr>
-      <w:r>
-        <w:rPr>
-          <w:rFonts w:hint="eastAsia"/>
-        </w:rPr>
-        <w:t>骨骼动画简介</w:t>
+      </w:pPr>
+      <w:r>
+        <w:rPr>
+          <w:rFonts w:hint="eastAsia"/>
+        </w:rPr>
+        <w:t>骨骼</w:t>
+      </w:r>
+      <w:r>
+        <w:rPr>
+          <w:rFonts w:hint="eastAsia"/>
+        </w:rPr>
+        <w:t>蒙皮</w:t>
+      </w:r>
+      <w:r>
+        <w:rPr>
+          <w:rFonts w:hint="eastAsia"/>
+        </w:rPr>
+        <w:t>动画简介</w:t>
       </w:r>
     </w:p>
     <w:p>
       <w:pPr>
         <w:ind w:firstLine="420"/>
-        <w:rPr>
-          <w:rFonts w:hint="eastAsia"/>
-        </w:rPr>
-      </w:pPr>
-      <w:r>
-        <w:rPr>
-          <w:rFonts w:hint="eastAsia"/>
-        </w:rPr>
-        <w:t>骨骼动画</w:t>
-      </w:r>
-      <w:r>
-        <w:rPr>
-          <w:rFonts w:hint="eastAsia"/>
-        </w:rPr>
-        <w:t>(Skeletal Animation)</w:t>
-      </w:r>
-      <w:r>
-        <w:rPr>
-          <w:rFonts w:hint="eastAsia"/>
-        </w:rPr>
-        <w:t>又叫</w:t>
-      </w:r>
-      <w:r>
-        <w:rPr>
-          <w:rFonts w:hint="eastAsia"/>
-        </w:rPr>
-        <w:t>Bone Animation</w:t>
-      </w:r>
-      <w:r>
-        <w:rPr>
-          <w:rFonts w:hint="eastAsia"/>
-        </w:rPr>
-        <w:t>，是对顶点</w:t>
+      </w:pPr>
+      <w:r>
+        <w:rPr>
+          <w:rFonts w:hint="eastAsia"/>
+        </w:rPr>
+        <w:t>骨骼</w:t>
+      </w:r>
+      <w:r>
+        <w:rPr>
+          <w:rFonts w:hint="eastAsia"/>
+        </w:rPr>
+        <w:t>蒙皮</w:t>
       </w:r>
       <w:r>
         <w:rPr>
@@ -119,16 +119,73 @@
         <w:rPr>
           <w:rFonts w:hint="eastAsia"/>
         </w:rPr>
-        <w:t>(</w:t>
-      </w:r>
-      <w:r>
-        <w:rPr>
-          <w:rFonts w:hint="eastAsia"/>
-        </w:rPr>
-        <w:t>p</w:t>
-      </w:r>
-      <w:r>
-        <w:t>er-vertex animation</w:t>
+        <w:t>中，</w:t>
+      </w:r>
+      <w:r>
+        <w:rPr>
+          <w:rFonts w:hint="eastAsia"/>
+        </w:rPr>
+        <w:t>人物的身体（肉、皮肤）是一个网格</w:t>
+      </w:r>
+      <w:r>
+        <w:rPr>
+          <w:rFonts w:hint="eastAsia"/>
+        </w:rPr>
+        <w:t>(Mesh)</w:t>
+      </w:r>
+      <w:r>
+        <w:rPr>
+          <w:rFonts w:hint="eastAsia"/>
+        </w:rPr>
+        <w:t>模型，网格的内部是一个骨架结构。当人物的骨架运动时，身体就会跟着骨架一起运动。骨架是由一定数目的骨骼组成的层次结构，每一个骨骼的排列和连接关系对整个骨架的运动有很重要的影响。每一个骨骼数据都包含其自身的动画数据。和每个骨架相关联的是一个“蒙皮”</w:t>
+      </w:r>
+      <w:r>
+        <w:rPr>
+          <w:rFonts w:hint="eastAsia"/>
+        </w:rPr>
+        <w:t>(Skin)</w:t>
+      </w:r>
+      <w:r>
+        <w:rPr>
+          <w:rFonts w:hint="eastAsia"/>
+        </w:rPr>
+        <w:t>模型，它提供动画绘制所需要的几何模型</w:t>
+      </w:r>
+      <w:r>
+        <w:rPr>
+          <w:rFonts w:hint="eastAsia"/>
+        </w:rPr>
+        <w:t>(Vertex,</w:t>
+      </w:r>
+      <w:r>
+        <w:rPr>
+          <w:rFonts w:hint="eastAsia"/>
+        </w:rPr>
+        <w:t xml:space="preserve"> </w:t>
+      </w:r>
+      <w:r>
+        <w:rPr>
+          <w:rFonts w:hint="eastAsia"/>
+        </w:rPr>
+        <w:t>Normal,</w:t>
+      </w:r>
+      <w:r>
+        <w:rPr>
+          <w:rFonts w:hint="eastAsia"/>
+        </w:rPr>
+        <w:t xml:space="preserve"> </w:t>
+      </w:r>
+      <w:r>
+        <w:rPr>
+          <w:rFonts w:hint="eastAsia"/>
+        </w:rPr>
+        <w:t>etc</w:t>
+      </w:r>
+      <w:r>
+        <w:rPr>
+          <w:rFonts w:hint="eastAsia"/>
+        </w:rPr>
+        <w:t>.</w:t>
       </w:r>
       <w:r>
         <w:rPr>
@@ -140,7 +197,171 @@
         <w:rPr>
           <w:rFonts w:hint="eastAsia"/>
         </w:rPr>
-        <w:t>的一种存储优化。骨骼动画，只存储骨骼的位置和角度等信息，而不需要存储每个顶点的位置，从而大大节省存储空间。当然，与之对应的，计算量就大大增加，然而随着</w:t>
+        <w:t>和纹理材质信息。每个顶点都有相应的权值</w:t>
+      </w:r>
+      <w:r>
+        <w:rPr>
+          <w:rFonts w:hint="eastAsia"/>
+        </w:rPr>
+        <w:t xml:space="preserve"> (Weight)</w:t>
+      </w:r>
+      <w:r>
+        <w:rPr>
+          <w:rFonts w:hint="eastAsia"/>
+        </w:rPr>
+        <w:t>，这些权值定义了骨骼的运动对有关顶点的影响因子。当把动画人物的姿势和全局运动信息作用到骨架上时，这个“蒙皮”模型就会跟随骨架一起运动。</w:t>
+      </w:r>
+    </w:p>
+    <w:p>
+      <w:pPr>
+        <w:ind w:firstLine="420"/>
+        <w:rPr>
+          <w:rFonts w:hint="eastAsia"/>
+        </w:rPr>
+      </w:pPr>
+      <w:r>
+        <w:rPr>
+          <w:rFonts w:hint="eastAsia"/>
+        </w:rPr>
+        <w:t>骨骼</w:t>
+      </w:r>
+      <w:r>
+        <w:rPr>
+          <w:rFonts w:hint="eastAsia"/>
+        </w:rPr>
+        <w:t>蒙皮</w:t>
+      </w:r>
+      <w:r>
+        <w:rPr>
+          <w:rFonts w:hint="eastAsia"/>
+        </w:rPr>
+        <w:t>动画</w:t>
+      </w:r>
+      <w:r>
+        <w:rPr>
+          <w:rFonts w:hint="eastAsia"/>
+        </w:rPr>
+        <w:t>一般存储关键帧帧动画，播放时通过各种插值算法生成中间帧。</w:t>
+      </w:r>
+    </w:p>
+    <w:p>
+      <w:pPr>
+        <w:ind w:firstLine="420"/>
+      </w:pPr>
+      <w:r>
+        <w:rPr>
+          <w:rFonts w:hint="eastAsia"/>
+        </w:rPr>
+        <w:t>关键帧的指定有</w:t>
+      </w:r>
+      <w:r>
+        <w:rPr>
+          <w:rFonts w:hint="eastAsia"/>
+        </w:rPr>
+        <w:t>2</w:t>
+      </w:r>
+      <w:r>
+        <w:rPr>
+          <w:rFonts w:hint="eastAsia"/>
+        </w:rPr>
+        <w:t>种基本的方法：前向动力学</w:t>
+      </w:r>
+      <w:r>
+        <w:rPr>
+          <w:rFonts w:hint="eastAsia"/>
+        </w:rPr>
+        <w:t>(FK)</w:t>
+      </w:r>
+      <w:r>
+        <w:rPr>
+          <w:rFonts w:hint="eastAsia"/>
+        </w:rPr>
+        <w:t>和逆向动力学</w:t>
+      </w:r>
+      <w:r>
+        <w:rPr>
+          <w:rFonts w:hint="eastAsia"/>
+        </w:rPr>
+        <w:t>(IK)</w:t>
+      </w:r>
+      <w:r>
+        <w:rPr>
+          <w:rFonts w:hint="eastAsia"/>
+        </w:rPr>
+        <w:t>。前向动力学用一组节点的角度来找到末端受动器的位置；而逆向动力学则是找到将末端受动器置于所要位置所需的一组节点角度。前向动力学的优点是：计算简单，运算速度快，缺点是：需指定每个关节的角度和位置，而由于骨架的各个节点之间有内在的关联性，直接指定各关节的值很容易产生不自然协调的动作；逆向动力学的优点是：只需指定主要关节点的位置，负担轻，缺点是：计算模型比较复杂，开发者需要机械运动和动力学、几何学以及向量数学等方面的相关知识。</w:t>
+      </w:r>
+    </w:p>
+    <w:p>
+      <w:pPr>
+        <w:ind w:firstLine="420"/>
+        <w:rPr>
+          <w:rFonts w:hint="eastAsia"/>
+        </w:rPr>
+      </w:pPr>
+      <w:r>
+        <w:rPr>
+          <w:rFonts w:hint="eastAsia"/>
+        </w:rPr>
+        <w:t>中间帧的插值分</w:t>
+      </w:r>
+      <w:r>
+        <w:rPr>
+          <w:rFonts w:hint="eastAsia"/>
+        </w:rPr>
+        <w:t>2</w:t>
+      </w:r>
+      <w:r>
+        <w:rPr>
+          <w:rFonts w:hint="eastAsia"/>
+        </w:rPr>
+        <w:t>步：</w:t>
+      </w:r>
+      <w:r>
+        <w:rPr>
+          <w:rFonts w:hint="eastAsia"/>
+        </w:rPr>
+        <w:t xml:space="preserve">(1) </w:t>
+      </w:r>
+      <w:r>
+        <w:rPr>
+          <w:rFonts w:hint="eastAsia"/>
+        </w:rPr>
+        <w:t>根据当前时间，通过插值计算出每个骨骼的旋转、平移等值，形成中间帧的骨架。插值算法一般采用四元数</w:t>
+      </w:r>
+      <w:r>
+        <w:rPr>
+          <w:rFonts w:hint="eastAsia"/>
+        </w:rPr>
+        <w:t>(Quternion)</w:t>
+      </w:r>
+      <w:r>
+        <w:rPr>
+          <w:rFonts w:hint="eastAsia"/>
+        </w:rPr>
+        <w:t>的球面线性插值</w:t>
+      </w:r>
+      <w:r>
+        <w:rPr>
+          <w:rFonts w:hint="eastAsia"/>
+        </w:rPr>
+        <w:t xml:space="preserve"> (Spherical linear interpolation)SLERP (2) </w:t>
+      </w:r>
+      <w:r>
+        <w:rPr>
+          <w:rFonts w:hint="eastAsia"/>
+        </w:rPr>
+        <w:t>根据骨架的变化情况，插值计算出骨架的“蒙皮”模型的各个顶点的位置变化。对于某个特定骨骼，“蒙皮”模型的顶点变换矩阵＝初始姿势的变换矩阵的逆×姿势变换后的矩阵。另外还要考虑顶点可能受多个骨骼运动的影响。</w:t>
+      </w:r>
+    </w:p>
+    <w:p>
+      <w:pPr>
+        <w:ind w:firstLine="420"/>
+      </w:pPr>
+      <w:r>
+        <w:rPr>
+          <w:rFonts w:hint="eastAsia"/>
+        </w:rPr>
+        <w:t>由于骨骼蒙皮动画，只存储骨骼的位置和角度等信息，而不需要存储每个顶点的位置，从而大大节省存储空间。当然，与之对应的，计算量就大大增加，然而随着</w:t>
       </w:r>
       <w:r>
         <w:rPr>
@@ -152,246 +373,7 @@
         <w:rPr>
           <w:rFonts w:hint="eastAsia"/>
         </w:rPr>
-        <w:t>性能不断提升</w:t>
-      </w:r>
-      <w:r>
-        <w:rPr>
-          <w:rFonts w:hint="eastAsia"/>
-        </w:rPr>
-        <w:t>这一点也可以接受吧。</w:t>
-      </w:r>
-    </w:p>
-    <w:p>
-      <w:pPr>
-        <w:ind w:firstLine="420"/>
-        <w:rPr>
-          <w:rFonts w:hint="eastAsia"/>
-        </w:rPr>
-      </w:pPr>
-      <w:r>
-        <w:rPr>
-          <w:rFonts w:hint="eastAsia"/>
-        </w:rPr>
-        <w:t>骨骼动画的实现思路是从我们人的身体的运动方式而来的。动画人物的身体（肉、皮肤）是一个网格</w:t>
-      </w:r>
-      <w:r>
-        <w:rPr>
-          <w:rFonts w:hint="eastAsia"/>
-        </w:rPr>
-        <w:t>(Mesh)</w:t>
-      </w:r>
-      <w:r>
-        <w:rPr>
-          <w:rFonts w:hint="eastAsia"/>
-        </w:rPr>
-        <w:t>模型，网格的内部是一个骨架结构。当人物的骨架运动时，身体就会跟着骨架一起运动。骨架是由一定数目的骨骼组成的层次结构，每一个骨骼的排列和连接关系对整个骨架的运动有很重要的影响。每一个骨骼数据都包含其自身的动画数据。和每个骨架相关联的是一个“蒙皮”</w:t>
-      </w:r>
-      <w:r>
-        <w:rPr>
-          <w:rFonts w:hint="eastAsia"/>
-        </w:rPr>
-        <w:t>(Skin)</w:t>
-      </w:r>
-      <w:r>
-        <w:rPr>
-          <w:rFonts w:hint="eastAsia"/>
-        </w:rPr>
-        <w:t>模型，它提供动画绘制所需要的几何模型</w:t>
-      </w:r>
-      <w:r>
-        <w:rPr>
-          <w:rFonts w:hint="eastAsia"/>
-        </w:rPr>
-        <w:t>(Vertex,</w:t>
-      </w:r>
-      <w:r>
-        <w:rPr>
-          <w:rFonts w:hint="eastAsia"/>
-        </w:rPr>
-        <w:t xml:space="preserve"> </w:t>
-      </w:r>
-      <w:r>
-        <w:rPr>
-          <w:rFonts w:hint="eastAsia"/>
-        </w:rPr>
-        <w:t>Normal,</w:t>
-      </w:r>
-      <w:r>
-        <w:rPr>
-          <w:rFonts w:hint="eastAsia"/>
-        </w:rPr>
-        <w:t xml:space="preserve"> </w:t>
-      </w:r>
-      <w:r>
-        <w:rPr>
-          <w:rFonts w:hint="eastAsia"/>
-        </w:rPr>
-        <w:t>etc</w:t>
-      </w:r>
-      <w:r>
-        <w:rPr>
-          <w:rFonts w:hint="eastAsia"/>
-        </w:rPr>
-        <w:t>.</w:t>
-      </w:r>
-      <w:r>
-        <w:rPr>
-          <w:rFonts w:hint="eastAsia"/>
-        </w:rPr>
-        <w:t>)</w:t>
-      </w:r>
-      <w:r>
-        <w:rPr>
-          <w:rFonts w:hint="eastAsia"/>
-        </w:rPr>
-        <w:t>和纹理材质信息。每个顶点都有相应的权值</w:t>
-      </w:r>
-      <w:r>
-        <w:rPr>
-          <w:rFonts w:hint="eastAsia"/>
-        </w:rPr>
-        <w:t xml:space="preserve"> (Weight)</w:t>
-      </w:r>
-      <w:r>
-        <w:rPr>
-          <w:rFonts w:hint="eastAsia"/>
-        </w:rPr>
-        <w:t>，这些权值定义了骨骼的运动对有关顶点的影响因子。当把动画人物的姿势和全局运动信息作用到骨架上时，这个“蒙皮”模型就会跟随骨架一起运动。</w:t>
-      </w:r>
-    </w:p>
-    <w:p>
-      <w:pPr>
-        <w:ind w:firstLine="420"/>
-        <w:rPr>
-          <w:rFonts w:hint="eastAsia"/>
-        </w:rPr>
-      </w:pPr>
-      <w:r>
-        <w:rPr>
-          <w:rFonts w:hint="eastAsia"/>
-        </w:rPr>
-        <w:t>关键帧的指定有</w:t>
-      </w:r>
-      <w:r>
-        <w:rPr>
-          <w:rFonts w:hint="eastAsia"/>
-        </w:rPr>
-        <w:t>2</w:t>
-      </w:r>
-      <w:r>
-        <w:rPr>
-          <w:rFonts w:hint="eastAsia"/>
-        </w:rPr>
-        <w:t>种基本的方法：前向动力学</w:t>
-      </w:r>
-      <w:r>
-        <w:rPr>
-          <w:rFonts w:hint="eastAsia"/>
-        </w:rPr>
-        <w:t>(FK)</w:t>
-      </w:r>
-      <w:r>
-        <w:rPr>
-          <w:rFonts w:hint="eastAsia"/>
-        </w:rPr>
-        <w:t>和逆向动力学</w:t>
-      </w:r>
-      <w:r>
-        <w:rPr>
-          <w:rFonts w:hint="eastAsia"/>
-        </w:rPr>
-        <w:t>(IK)</w:t>
-      </w:r>
-      <w:r>
-        <w:rPr>
-          <w:rFonts w:hint="eastAsia"/>
-        </w:rPr>
-        <w:t>。前向动力学用一组节点的角度来找到末端受动器的位置；而逆向动力学则是找到将末端受动器置于所要位置所需的一组节点角度。前向动力学的优点是：计算简单，运算速度快，缺点是：需指定每个关节的角度和位置，而由于骨架的各个节点之间有内在的关联性，直接指定各关节的值很容易产生不自然协调的动作；逆向动力学的优点是：只需指定主要关节点的位置，负担轻，缺点是：计算模型比较复杂，开发者需要机械运动和动力学、几何学以及向量数学等方面的相关知识。</w:t>
-      </w:r>
-    </w:p>
-    <w:p>
-      <w:pPr>
-        <w:ind w:firstLine="420"/>
-      </w:pPr>
-      <w:r>
-        <w:rPr>
-          <w:rFonts w:hint="eastAsia"/>
-        </w:rPr>
-        <w:t>骨骼动画的生成一般采用关键帧技术，然后通过各种插值算法生成中间帧。</w:t>
-      </w:r>
-    </w:p>
-    <w:p>
-      <w:pPr>
-        <w:ind w:firstLine="420"/>
-        <w:rPr>
-          <w:rFonts w:hint="eastAsia"/>
-        </w:rPr>
-      </w:pPr>
-      <w:r>
-        <w:rPr>
-          <w:rFonts w:hint="eastAsia"/>
-        </w:rPr>
-        <w:t>中间帧的插值分</w:t>
-      </w:r>
-      <w:r>
-        <w:rPr>
-          <w:rFonts w:hint="eastAsia"/>
-        </w:rPr>
-        <w:t>2</w:t>
-      </w:r>
-      <w:r>
-        <w:rPr>
-          <w:rFonts w:hint="eastAsia"/>
-        </w:rPr>
-        <w:t>步：</w:t>
-      </w:r>
-      <w:r>
-        <w:rPr>
-          <w:rFonts w:hint="eastAsia"/>
-        </w:rPr>
-        <w:t xml:space="preserve">(1) </w:t>
-      </w:r>
-      <w:r>
-        <w:rPr>
-          <w:rFonts w:hint="eastAsia"/>
-        </w:rPr>
-        <w:t>根据当前时间，通过插值计算出每个骨骼的旋转、平移等值，形成中间帧的骨架。插值算法一般采用四元数</w:t>
-      </w:r>
-      <w:r>
-        <w:rPr>
-          <w:rFonts w:hint="eastAsia"/>
-        </w:rPr>
-        <w:t>(Quternion)</w:t>
-      </w:r>
-      <w:r>
-        <w:rPr>
-          <w:rFonts w:hint="eastAsia"/>
-        </w:rPr>
-        <w:t>的球面线性插值</w:t>
-      </w:r>
-      <w:r>
-        <w:rPr>
-          <w:rFonts w:hint="eastAsia"/>
-        </w:rPr>
-        <w:t xml:space="preserve"> (Spherical linear interpolation)SLERP</w:t>
-      </w:r>
-      <w:r>
-        <w:rPr>
-          <w:rFonts w:hint="eastAsia"/>
-        </w:rPr>
-        <w:t xml:space="preserve"> </w:t>
-      </w:r>
-      <w:r>
-        <w:rPr>
-          <w:rFonts w:hint="eastAsia"/>
-        </w:rPr>
-        <w:t xml:space="preserve">(2) </w:t>
-      </w:r>
-      <w:r>
-        <w:rPr>
-          <w:rFonts w:hint="eastAsia"/>
-        </w:rPr>
-        <w:t>根据骨架的变化情况，插值计算出骨架的“蒙皮”模型的各个顶点的位置变化。对于某个特定骨骼，“蒙皮”模型的顶点变换矩阵＝初始姿势的变换矩阵的逆×姿势变换后的矩阵。另外还要考虑顶点可能受多个骨骼运动的影响。</w:t>
+        <w:t>性能不断提升这一点也可以接受吧。</w:t>
       </w:r>
     </w:p>
     <w:p>
@@ -402,9 +384,6 @@
           <w:numId w:val="1"/>
         </w:numPr>
         <w:ind w:firstLineChars="0"/>
-        <w:rPr>
-          <w:rFonts w:hint="eastAsia"/>
-        </w:rPr>
       </w:pPr>
       <w:r>
         <w:rPr>
@@ -417,9 +396,6 @@
       <w:pPr>
         <w:pStyle w:val="a5"/>
         <w:ind w:left="420" w:firstLineChars="0" w:firstLine="0"/>
-        <w:rPr>
-          <w:rFonts w:hint="eastAsia"/>
-        </w:rPr>
       </w:pPr>
       <w:r>
         <w:rPr>
@@ -477,34 +453,259 @@
       <w:pPr>
         <w:pStyle w:val="a5"/>
         <w:ind w:left="420" w:firstLineChars="0" w:firstLine="0"/>
-        <w:rPr>
-          <w:rFonts w:hint="eastAsia"/>
-        </w:rPr>
-      </w:pPr>
+      </w:pPr>
+      <w:r>
+        <w:rPr>
+          <w:rFonts w:hint="eastAsia"/>
+        </w:rPr>
+        <w:tab/>
+      </w:r>
+      <w:r>
+        <w:rPr>
+          <w:rFonts w:hint="eastAsia"/>
+        </w:rPr>
+        <w:t>我们的设计在一定程度上参照了</w:t>
+      </w:r>
+      <w:r>
+        <w:rPr>
+          <w:rFonts w:hint="eastAsia"/>
+        </w:rPr>
+        <w:t>Cal3D</w:t>
+      </w:r>
+      <w:r>
+        <w:rPr>
+          <w:rFonts w:hint="eastAsia"/>
+        </w:rPr>
+        <w:t>的设计。骨骼</w:t>
+      </w:r>
+      <w:r>
+        <w:rPr>
+          <w:rFonts w:hint="eastAsia"/>
+        </w:rPr>
+        <w:t>ChSkeleton</w:t>
+      </w:r>
+      <w:r>
+        <w:rPr>
+          <w:rFonts w:hint="eastAsia"/>
+        </w:rPr>
+        <w:t>存储骨头</w:t>
+      </w:r>
+      <w:r>
+        <w:rPr>
+          <w:rFonts w:hint="eastAsia"/>
+        </w:rPr>
+        <w:t>ChBone</w:t>
+      </w:r>
+      <w:r>
+        <w:rPr>
+          <w:rFonts w:hint="eastAsia"/>
+        </w:rPr>
+        <w:t>，</w:t>
+      </w:r>
+      <w:r>
+        <w:rPr>
+          <w:rFonts w:hint="eastAsia"/>
+        </w:rPr>
+        <w:t>ChBone</w:t>
+      </w:r>
+      <w:r>
+        <w:rPr>
+          <w:rFonts w:hint="eastAsia"/>
+        </w:rPr>
+        <w:t>以树形方式存储</w:t>
+      </w:r>
+      <w:r>
+        <w:rPr>
+          <w:rFonts w:hint="eastAsia"/>
+        </w:rPr>
+        <w:t>bone</w:t>
+      </w:r>
+      <w:r>
+        <w:rPr>
+          <w:rFonts w:hint="eastAsia"/>
+        </w:rPr>
+        <w:t>之间的继承关系。骨骼动画相关的类是</w:t>
+      </w:r>
+      <w:r>
+        <w:rPr>
+          <w:rFonts w:hint="eastAsia"/>
+        </w:rPr>
+        <w:t>ChAnimation</w:t>
+      </w:r>
+      <w:r>
+        <w:rPr>
+          <w:rFonts w:hint="eastAsia"/>
+        </w:rPr>
+        <w:t>，</w:t>
+      </w:r>
+      <w:r>
+        <w:rPr>
+          <w:rFonts w:hint="eastAsia"/>
+        </w:rPr>
+        <w:t>ChTrack</w:t>
+      </w:r>
       <w:r>
         <w:rPr>
           <w:rFonts w:hint="eastAsia"/>
         </w:rPr>
         <w:lastRenderedPageBreak/>
+        <w:t>和</w:t>
+      </w:r>
+      <w:r>
+        <w:rPr>
+          <w:rFonts w:hint="eastAsia"/>
+        </w:rPr>
+        <w:t>ChKeyFrame</w:t>
+      </w:r>
+      <w:r>
+        <w:rPr>
+          <w:rFonts w:hint="eastAsia"/>
+        </w:rPr>
+        <w:t>。</w:t>
+      </w:r>
+      <w:r>
+        <w:rPr>
+          <w:rFonts w:hint="eastAsia"/>
+        </w:rPr>
+        <w:t>ChAnimation</w:t>
+      </w:r>
+      <w:r>
+        <w:rPr>
+          <w:rFonts w:hint="eastAsia"/>
+        </w:rPr>
+        <w:t>对于一个连续的动画，比如走、跑等，它与应用的骨骼</w:t>
+      </w:r>
+      <w:r>
+        <w:rPr>
+          <w:rFonts w:hint="eastAsia"/>
+        </w:rPr>
+        <w:t>ChSkeleton</w:t>
+      </w:r>
+      <w:r>
+        <w:rPr>
+          <w:rFonts w:hint="eastAsia"/>
+        </w:rPr>
+        <w:t>关联。</w:t>
+      </w:r>
+      <w:r>
+        <w:rPr>
+          <w:rFonts w:hint="eastAsia"/>
+        </w:rPr>
+        <w:t>ChTrack</w:t>
+      </w:r>
+      <w:r>
+        <w:rPr>
+          <w:rFonts w:hint="eastAsia"/>
+        </w:rPr>
+        <w:t>存储</w:t>
+      </w:r>
+      <w:r>
+        <w:rPr>
+          <w:rFonts w:hint="eastAsia"/>
+        </w:rPr>
+        <w:t>一根</w:t>
+      </w:r>
+      <w:r>
+        <w:rPr>
+          <w:rFonts w:hint="eastAsia"/>
+        </w:rPr>
+        <w:t>bone</w:t>
+      </w:r>
+      <w:r>
+        <w:rPr>
+          <w:rFonts w:hint="eastAsia"/>
+        </w:rPr>
+        <w:t>的所有关键帧变换，包括平移和旋转变换。</w:t>
+      </w:r>
+      <w:r>
+        <w:rPr>
+          <w:rFonts w:hint="eastAsia"/>
+        </w:rPr>
+        <w:t>ChKeyFrame</w:t>
+      </w:r>
+      <w:r>
+        <w:rPr>
+          <w:rFonts w:hint="eastAsia"/>
+        </w:rPr>
+        <w:t>就是关键帧数据，包括变换数据和帧的时间。</w:t>
+      </w:r>
+      <w:r>
+        <w:rPr>
+          <w:rFonts w:hint="eastAsia"/>
+        </w:rPr>
+        <w:t>ChSkin</w:t>
+      </w:r>
+      <w:r>
+        <w:rPr>
+          <w:rFonts w:hint="eastAsia"/>
+        </w:rPr>
+        <w:t>是骨骼的蒙皮，</w:t>
+      </w:r>
+      <w:r>
+        <w:rPr>
+          <w:rFonts w:hint="eastAsia"/>
+        </w:rPr>
+        <w:t>ChVertex</w:t>
+      </w:r>
+      <w:r>
+        <w:rPr>
+          <w:rFonts w:hint="eastAsia"/>
+        </w:rPr>
+        <w:t>存储顶点信息，如位置，法矢量，材质等。每个</w:t>
+      </w:r>
+      <w:r>
+        <w:rPr>
+          <w:rFonts w:hint="eastAsia"/>
+        </w:rPr>
+        <w:t>ChVertex</w:t>
+      </w:r>
+      <w:r>
+        <w:rPr>
+          <w:rFonts w:hint="eastAsia"/>
+        </w:rPr>
+        <w:t>都与若干</w:t>
+      </w:r>
+      <w:r>
+        <w:rPr>
+          <w:rFonts w:hint="eastAsia"/>
+        </w:rPr>
+        <w:t>ChBone</w:t>
+      </w:r>
+      <w:r>
+        <w:rPr>
+          <w:rFonts w:hint="eastAsia"/>
+        </w:rPr>
+        <w:t>关联，受这些</w:t>
+      </w:r>
+      <w:r>
+        <w:rPr>
+          <w:rFonts w:hint="eastAsia"/>
+        </w:rPr>
+        <w:t>bone</w:t>
+      </w:r>
+      <w:r>
+        <w:rPr>
+          <w:rFonts w:hint="eastAsia"/>
+        </w:rPr>
+        <w:t>的变换影响。</w:t>
+      </w:r>
+    </w:p>
+    <w:p>
+      <w:pPr>
+        <w:pStyle w:val="a5"/>
+        <w:ind w:left="420" w:firstLineChars="0" w:firstLine="0"/>
+      </w:pPr>
+      <w:r>
+        <w:rPr>
+          <w:rFonts w:hint="eastAsia"/>
+        </w:rPr>
         <w:tab/>
       </w:r>
       <w:r>
         <w:rPr>
           <w:rFonts w:hint="eastAsia"/>
         </w:rPr>
-        <w:t>我们的设计在一定程度上参照了</w:t>
-      </w:r>
-      <w:r>
-        <w:rPr>
-          <w:rFonts w:hint="eastAsia"/>
-        </w:rPr>
-        <w:t>Cal3D</w:t>
-      </w:r>
-      <w:r>
-        <w:rPr>
-          <w:rFonts w:hint="eastAsia"/>
-        </w:rPr>
-        <w:t>的设计。骨骼</w:t>
+        <w:t>为了增强骨骼数据和蒙皮的共享性，使得一套骨骼动画能被多种蒙皮使用，一种蒙皮可以使用到多个角色上，节约存储空间，我们为</w:t>
       </w:r>
       <w:r>
         <w:rPr>
@@ -516,7 +717,7 @@
         <w:rPr>
           <w:rFonts w:hint="eastAsia"/>
         </w:rPr>
-        <w:t>存储骨头</w:t>
+        <w:t>、</w:t>
       </w:r>
       <w:r>
         <w:rPr>
@@ -528,61 +729,37 @@
         <w:rPr>
           <w:rFonts w:hint="eastAsia"/>
         </w:rPr>
-        <w:t>，</w:t>
-      </w:r>
-      <w:r>
-        <w:rPr>
-          <w:rFonts w:hint="eastAsia"/>
-        </w:rPr>
-        <w:t>ChBone</w:t>
-      </w:r>
-      <w:r>
-        <w:rPr>
-          <w:rFonts w:hint="eastAsia"/>
-        </w:rPr>
-        <w:t>以树形方式存储</w:t>
-      </w:r>
-      <w:r>
-        <w:rPr>
-          <w:rFonts w:hint="eastAsia"/>
-        </w:rPr>
-        <w:t>bone</w:t>
-      </w:r>
-      <w:r>
-        <w:rPr>
-          <w:rFonts w:hint="eastAsia"/>
-        </w:rPr>
-        <w:t>之间的继承关系。骨骼动画相关的类是</w:t>
-      </w:r>
-      <w:r>
-        <w:rPr>
-          <w:rFonts w:hint="eastAsia"/>
-        </w:rPr>
-        <w:t>ChAnimation</w:t>
-      </w:r>
-      <w:r>
-        <w:rPr>
-          <w:rFonts w:hint="eastAsia"/>
-        </w:rPr>
-        <w:t>，</w:t>
-      </w:r>
-      <w:r>
-        <w:rPr>
-          <w:rFonts w:hint="eastAsia"/>
-        </w:rPr>
-        <w:t>ChTrack</w:t>
-      </w:r>
-      <w:r>
-        <w:rPr>
-          <w:rFonts w:hint="eastAsia"/>
-        </w:rPr>
-        <w:t>和</w:t>
-      </w:r>
-      <w:r>
-        <w:rPr>
-          <w:rFonts w:hint="eastAsia"/>
-        </w:rPr>
-        <w:t>ChKeyFrame</w:t>
+        <w:t>、</w:t>
+      </w:r>
+      <w:r>
+        <w:rPr>
+          <w:rFonts w:hint="eastAsia"/>
+        </w:rPr>
+        <w:t>ChSkin</w:t>
+      </w:r>
+      <w:r>
+        <w:rPr>
+          <w:rFonts w:hint="eastAsia"/>
+        </w:rPr>
+        <w:t>、</w:t>
+      </w:r>
+      <w:r>
+        <w:rPr>
+          <w:rFonts w:hint="eastAsia"/>
+        </w:rPr>
+        <w:t>ChVertex</w:t>
+      </w:r>
+      <w:r>
+        <w:rPr>
+          <w:rFonts w:hint="eastAsia"/>
+        </w:rPr>
+        <w:t>都建立了对应的</w:t>
+      </w:r>
+      <w:r>
+        <w:rPr>
+          <w:rFonts w:hint="eastAsia"/>
+        </w:rPr>
+        <w:t>instance</w:t>
       </w:r>
       <w:r>
         <w:rPr>
@@ -590,221 +767,11 @@
         </w:rPr>
         <w:t>。</w:t>
       </w:r>
-      <w:r>
-        <w:rPr>
-          <w:rFonts w:hint="eastAsia"/>
-        </w:rPr>
-        <w:t>ChAnimation</w:t>
-      </w:r>
-      <w:r>
-        <w:rPr>
-          <w:rFonts w:hint="eastAsia"/>
-        </w:rPr>
-        <w:t>对于一个连续的动画，比如走、跑等，它与应用的骨骼</w:t>
-      </w:r>
-      <w:r>
-        <w:rPr>
-          <w:rFonts w:hint="eastAsia"/>
-        </w:rPr>
-        <w:t>ChSkeleton</w:t>
-      </w:r>
-      <w:r>
-        <w:rPr>
-          <w:rFonts w:hint="eastAsia"/>
-        </w:rPr>
-        <w:t>关联。</w:t>
-      </w:r>
-      <w:r>
-        <w:rPr>
-          <w:rFonts w:hint="eastAsia"/>
-        </w:rPr>
-        <w:t>ChTrack</w:t>
-      </w:r>
-      <w:r>
-        <w:rPr>
-          <w:rFonts w:hint="eastAsia"/>
-        </w:rPr>
-        <w:t>存储</w:t>
-      </w:r>
-      <w:r>
-        <w:rPr>
-          <w:rFonts w:hint="eastAsia"/>
-        </w:rPr>
-        <w:t>一根</w:t>
-      </w:r>
-      <w:r>
-        <w:rPr>
-          <w:rFonts w:hint="eastAsia"/>
-        </w:rPr>
-        <w:t>bone</w:t>
-      </w:r>
-      <w:r>
-        <w:rPr>
-          <w:rFonts w:hint="eastAsia"/>
-        </w:rPr>
-        <w:t>的所有关键帧变换，包括平移和旋转变换。</w:t>
-      </w:r>
-      <w:r>
-        <w:rPr>
-          <w:rFonts w:hint="eastAsia"/>
-        </w:rPr>
-        <w:t>ChKeyFrame</w:t>
-      </w:r>
-      <w:r>
-        <w:rPr>
-          <w:rFonts w:hint="eastAsia"/>
-        </w:rPr>
-        <w:t>就是关键帧数据，包括变换数据和帧的时间。</w:t>
-      </w:r>
-      <w:r>
-        <w:rPr>
-          <w:rFonts w:hint="eastAsia"/>
-        </w:rPr>
-        <w:t>ChSkin</w:t>
-      </w:r>
-      <w:r>
-        <w:rPr>
-          <w:rFonts w:hint="eastAsia"/>
-        </w:rPr>
-        <w:t>是骨骼的蒙皮，</w:t>
-      </w:r>
-      <w:r>
-        <w:rPr>
-          <w:rFonts w:hint="eastAsia"/>
-        </w:rPr>
-        <w:t>ChVertex</w:t>
-      </w:r>
-      <w:r>
-        <w:rPr>
-          <w:rFonts w:hint="eastAsia"/>
-        </w:rPr>
-        <w:t>存储顶点信息，如位置，法矢量，材质等。每个</w:t>
-      </w:r>
-      <w:r>
-        <w:rPr>
-          <w:rFonts w:hint="eastAsia"/>
-        </w:rPr>
-        <w:t>ChVertex</w:t>
-      </w:r>
-      <w:r>
-        <w:rPr>
-          <w:rFonts w:hint="eastAsia"/>
-        </w:rPr>
-        <w:t>都与若干</w:t>
-      </w:r>
-      <w:r>
-        <w:rPr>
-          <w:rFonts w:hint="eastAsia"/>
-        </w:rPr>
-        <w:t>ChBone</w:t>
-      </w:r>
-      <w:r>
-        <w:rPr>
-          <w:rFonts w:hint="eastAsia"/>
-        </w:rPr>
-        <w:t>关联，受这些</w:t>
-      </w:r>
-      <w:r>
-        <w:rPr>
-          <w:rFonts w:hint="eastAsia"/>
-        </w:rPr>
-        <w:t>bone</w:t>
-      </w:r>
-      <w:r>
-        <w:rPr>
-          <w:rFonts w:hint="eastAsia"/>
-        </w:rPr>
-        <w:t>的变换影响。</w:t>
-      </w:r>
     </w:p>
     <w:p>
       <w:pPr>
         <w:pStyle w:val="a5"/>
         <w:ind w:left="420" w:firstLineChars="0" w:firstLine="0"/>
-        <w:rPr>
-          <w:rFonts w:hint="eastAsia"/>
-        </w:rPr>
-      </w:pPr>
-      <w:r>
-        <w:rPr>
-          <w:rFonts w:hint="eastAsia"/>
-        </w:rPr>
-        <w:tab/>
-      </w:r>
-      <w:r>
-        <w:rPr>
-          <w:rFonts w:hint="eastAsia"/>
-        </w:rPr>
-        <w:t>为了增强骨骼数据和蒙皮的共享性，使得一套骨骼动画能被多种蒙皮使用，一种蒙皮可以使用到多个角色上，节约存储空间，我们为</w:t>
-      </w:r>
-      <w:r>
-        <w:rPr>
-          <w:rFonts w:hint="eastAsia"/>
-        </w:rPr>
-        <w:t>ChSkeleton</w:t>
-      </w:r>
-      <w:r>
-        <w:rPr>
-          <w:rFonts w:hint="eastAsia"/>
-        </w:rPr>
-        <w:t>、</w:t>
-      </w:r>
-      <w:r>
-        <w:rPr>
-          <w:rFonts w:hint="eastAsia"/>
-        </w:rPr>
-        <w:t>ChBone</w:t>
-      </w:r>
-      <w:r>
-        <w:rPr>
-          <w:rFonts w:hint="eastAsia"/>
-        </w:rPr>
-        <w:t>、</w:t>
-      </w:r>
-      <w:r>
-        <w:rPr>
-          <w:rFonts w:hint="eastAsia"/>
-        </w:rPr>
-        <w:t>ChSkin</w:t>
-      </w:r>
-      <w:r>
-        <w:rPr>
-          <w:rFonts w:hint="eastAsia"/>
-        </w:rPr>
-        <w:t>、</w:t>
-      </w:r>
-      <w:r>
-        <w:rPr>
-          <w:rFonts w:hint="eastAsia"/>
-        </w:rPr>
-        <w:t>ChVertex</w:t>
-      </w:r>
-      <w:r>
-        <w:rPr>
-          <w:rFonts w:hint="eastAsia"/>
-        </w:rPr>
-        <w:t>都建立了对应的</w:t>
-      </w:r>
-      <w:r>
-        <w:rPr>
-          <w:rFonts w:hint="eastAsia"/>
-        </w:rPr>
-        <w:t>instance</w:t>
-      </w:r>
-      <w:r>
-        <w:rPr>
-          <w:rFonts w:hint="eastAsia"/>
-        </w:rPr>
-        <w:t>。</w:t>
-      </w:r>
-    </w:p>
-    <w:p>
-      <w:pPr>
-        <w:pStyle w:val="a5"/>
-        <w:ind w:left="420" w:firstLineChars="0" w:firstLine="0"/>
-        <w:rPr>
-          <w:rFonts w:hint="eastAsia"/>
-        </w:rPr>
       </w:pPr>
       <w:r>
         <w:rPr>
@@ -827,9 +794,6 @@
           <w:numId w:val="3"/>
         </w:numPr>
         <w:ind w:firstLineChars="0"/>
-        <w:rPr>
-          <w:rFonts w:hint="eastAsia"/>
-        </w:rPr>
       </w:pPr>
       <w:r>
         <w:rPr>
@@ -852,9 +816,6 @@
           <w:numId w:val="3"/>
         </w:numPr>
         <w:ind w:firstLineChars="0"/>
-        <w:rPr>
-          <w:rFonts w:hint="eastAsia"/>
-        </w:rPr>
       </w:pPr>
       <w:r>
         <w:rPr>
@@ -895,9 +856,6 @@
           <w:numId w:val="3"/>
         </w:numPr>
         <w:ind w:firstLineChars="0"/>
-        <w:rPr>
-          <w:rFonts w:hint="eastAsia"/>
-        </w:rPr>
       </w:pPr>
       <w:r>
         <w:rPr>
@@ -920,9 +878,6 @@
           <w:numId w:val="3"/>
         </w:numPr>
         <w:ind w:firstLineChars="0"/>
-        <w:rPr>
-          <w:rFonts w:hint="eastAsia"/>
-        </w:rPr>
       </w:pPr>
       <w:r>
         <w:rPr>
@@ -939,9 +894,6 @@
           <w:numId w:val="3"/>
         </w:numPr>
         <w:ind w:firstLineChars="0"/>
-        <w:rPr>
-          <w:rFonts w:hint="eastAsia"/>
-        </w:rPr>
       </w:pPr>
       <w:r>
         <w:rPr>
@@ -1000,9 +952,6 @@
           <w:numId w:val="3"/>
         </w:numPr>
         <w:ind w:firstLineChars="0"/>
-        <w:rPr>
-          <w:rFonts w:hint="eastAsia"/>
-        </w:rPr>
       </w:pPr>
       <w:r>
         <w:rPr>
@@ -1037,9 +986,6 @@
           <w:numId w:val="3"/>
         </w:numPr>
         <w:ind w:firstLineChars="0"/>
-        <w:rPr>
-          <w:rFonts w:hint="eastAsia"/>
-        </w:rPr>
       </w:pPr>
       <w:r>
         <w:rPr>
@@ -1056,9 +1002,6 @@
           <w:numId w:val="1"/>
         </w:numPr>
         <w:ind w:firstLineChars="0"/>
-        <w:rPr>
-          <w:rFonts w:hint="eastAsia"/>
-        </w:rPr>
       </w:pPr>
       <w:r>
         <w:rPr>
@@ -1070,15 +1013,24 @@
     <w:p>
       <w:pPr>
         <w:ind w:firstLine="420"/>
-        <w:rPr>
-          <w:rFonts w:hint="eastAsia"/>
-        </w:rPr>
-      </w:pPr>
-      <w:r>
-        <w:rPr>
-          <w:rFonts w:hint="eastAsia"/>
-        </w:rPr>
-        <w:t>总的来说骨骼动画的概念很简单，也很直观，就是实现起来比较</w:t>
+      </w:pPr>
+      <w:r>
+        <w:rPr>
+          <w:rFonts w:hint="eastAsia"/>
+        </w:rPr>
+        <w:t>总的来说骨骼</w:t>
+      </w:r>
+      <w:r>
+        <w:rPr>
+          <w:rFonts w:hint="eastAsia"/>
+        </w:rPr>
+        <w:t>蒙皮</w:t>
+      </w:r>
+      <w:r>
+        <w:rPr>
+          <w:rFonts w:hint="eastAsia"/>
+        </w:rPr>
+        <w:t>动画的概念很简单，也很直观，就是实现起来比较</w:t>
       </w:r>
       <w:r>
         <w:rPr>
@@ -1102,7 +1054,19 @@
         <w:rPr>
           <w:rFonts w:hint="eastAsia"/>
         </w:rPr>
-        <w:t>在骨骼动画部分</w:t>
+        <w:t>在骨骼</w:t>
+      </w:r>
+      <w:r>
+        <w:rPr>
+          <w:rFonts w:hint="eastAsia"/>
+        </w:rPr>
+        <w:t>蒙皮</w:t>
+      </w:r>
+      <w:r>
+        <w:rPr>
+          <w:rFonts w:hint="eastAsia"/>
+        </w:rPr>
+        <w:t>动画部分</w:t>
       </w:r>
       <w:r>
         <w:rPr>
@@ -1120,7 +1084,19 @@
         <w:rPr>
           <w:rFonts w:hint="eastAsia"/>
         </w:rPr>
-        <w:t>进行优化。但通过骨骼动画的项目，我们了解了这种动画处理的过程，也学到很多其他关于动画引擎的知识</w:t>
+        <w:t>进行优化。但通过骨骼</w:t>
+      </w:r>
+      <w:r>
+        <w:rPr>
+          <w:rFonts w:hint="eastAsia"/>
+        </w:rPr>
+        <w:t>蒙皮</w:t>
+      </w:r>
+      <w:r>
+        <w:rPr>
+          <w:rFonts w:hint="eastAsia"/>
+        </w:rPr>
+        <w:t>动画的项目，我们了解了这种动画处理的过程，也学到很多其他关于动画引擎的知识</w:t>
       </w:r>
       <w:r>
         <w:rPr>
@@ -1143,9 +1119,6 @@
           <w:numId w:val="1"/>
         </w:numPr>
         <w:ind w:firstLineChars="0"/>
-        <w:rPr>
-          <w:rFonts w:hint="eastAsia"/>
-        </w:rPr>
       </w:pPr>
       <w:r>
         <w:rPr>
@@ -1163,9 +1136,6 @@
         </w:numPr>
         <w:ind w:firstLineChars="0"/>
         <w:jc w:val="left"/>
-        <w:rPr>
-          <w:rFonts w:hint="eastAsia"/>
-        </w:rPr>
       </w:pPr>
       <w:r>
         <w:rPr>
@@ -1197,9 +1167,6 @@
         <w:pStyle w:val="a5"/>
         <w:ind w:left="780" w:firstLineChars="0" w:firstLine="0"/>
         <w:jc w:val="left"/>
-        <w:rPr>
-          <w:rFonts w:hint="eastAsia"/>
-        </w:rPr>
       </w:pPr>
       <w:hyperlink r:id="rId8" w:history="1">
         <w:r>
@@ -1218,9 +1185,6 @@
           <w:numId w:val="2"/>
         </w:numPr>
         <w:ind w:firstLineChars="0"/>
-        <w:rPr>
-          <w:rFonts w:hint="eastAsia"/>
-        </w:rPr>
       </w:pPr>
       <w:r>
         <w:t>Skeletal animation</w:t>
@@ -1239,9 +1203,6 @@
       <w:pPr>
         <w:pStyle w:val="a5"/>
         <w:ind w:left="780" w:firstLineChars="0" w:firstLine="0"/>
-        <w:rPr>
-          <w:rFonts w:hint="eastAsia"/>
-        </w:rPr>
       </w:pPr>
       <w:hyperlink r:id="rId9" w:history="1">
         <w:r>
@@ -1260,9 +1221,6 @@
           <w:numId w:val="2"/>
         </w:numPr>
         <w:ind w:firstLineChars="0"/>
-        <w:rPr>
-          <w:rFonts w:hint="eastAsia"/>
-        </w:rPr>
       </w:pPr>
       <w:r>
         <w:rPr>
@@ -1281,9 +1239,6 @@
       <w:pPr>
         <w:pStyle w:val="a5"/>
         <w:ind w:left="780" w:firstLineChars="0" w:firstLine="0"/>
-        <w:rPr>
-          <w:rFonts w:hint="eastAsia"/>
-        </w:rPr>
       </w:pPr>
       <w:hyperlink r:id="rId10" w:history="1">
         <w:r>
@@ -1302,9 +1257,6 @@
           <w:numId w:val="2"/>
         </w:numPr>
         <w:ind w:firstLineChars="0"/>
-        <w:rPr>
-          <w:rFonts w:hint="eastAsia"/>
-        </w:rPr>
       </w:pPr>
       <w:r>
         <w:t>Automatic Rigging and Animation of 3D Characters</w:t>
@@ -1314,9 +1266,6 @@
       <w:pPr>
         <w:pStyle w:val="a5"/>
         <w:ind w:left="780" w:firstLineChars="0" w:firstLine="0"/>
-        <w:rPr>
-          <w:rFonts w:hint="eastAsia"/>
-        </w:rPr>
       </w:pPr>
       <w:hyperlink r:id="rId11" w:history="1">
         <w:r>

</xml_diff>

<commit_message>
modified discription of instance class.
</commit_message>
<xml_diff>
--- a/doc/bone animation.docx
+++ b/doc/bone animation.docx
@@ -215,9 +215,6 @@
     <w:p>
       <w:pPr>
         <w:ind w:firstLine="420"/>
-        <w:rPr>
-          <w:rFonts w:hint="eastAsia"/>
-        </w:rPr>
       </w:pPr>
       <w:r>
         <w:rPr>
@@ -294,9 +291,6 @@
     <w:p>
       <w:pPr>
         <w:ind w:firstLine="420"/>
-        <w:rPr>
-          <w:rFonts w:hint="eastAsia"/>
-        </w:rPr>
       </w:pPr>
       <w:r>
         <w:rPr>
@@ -332,7 +326,16 @@
         <w:rPr>
           <w:rFonts w:hint="eastAsia"/>
         </w:rPr>
-        <w:t>(Quternion)</w:t>
+        <w:t>(</w:t>
+      </w:r>
+      <w:r>
+        <w:t>Quaternion</w:t>
+      </w:r>
+      <w:r>
+        <w:rPr>
+          <w:rFonts w:hint="eastAsia"/>
+        </w:rPr>
+        <w:t>)</w:t>
       </w:r>
       <w:r>
         <w:rPr>
@@ -396,6 +399,10 @@
       <w:pPr>
         <w:pStyle w:val="a5"/>
         <w:ind w:left="420" w:firstLineChars="0" w:firstLine="0"/>
+        <w:jc w:val="center"/>
+        <w:rPr>
+          <w:rFonts w:hint="eastAsia"/>
+        </w:rPr>
       </w:pPr>
       <w:r>
         <w:rPr>
@@ -453,6 +460,135 @@
       <w:pPr>
         <w:pStyle w:val="a5"/>
         <w:ind w:left="420" w:firstLineChars="0" w:firstLine="0"/>
+        <w:jc w:val="center"/>
+        <w:rPr>
+          <w:rFonts w:hint="eastAsia"/>
+        </w:rPr>
+      </w:pPr>
+      <w:r>
+        <w:rPr>
+          <w:rFonts w:hint="eastAsia"/>
+        </w:rPr>
+        <w:t>图</w:t>
+      </w:r>
+      <w:r>
+        <w:rPr>
+          <w:rFonts w:hint="eastAsia"/>
+        </w:rPr>
+        <w:t xml:space="preserve">1. </w:t>
+      </w:r>
+      <w:r>
+        <w:rPr>
+          <w:rFonts w:hint="eastAsia"/>
+        </w:rPr>
+        <w:t>骨骼动画核心类图</w:t>
+      </w:r>
+    </w:p>
+    <w:p>
+      <w:pPr>
+        <w:pStyle w:val="a5"/>
+        <w:ind w:left="420" w:firstLineChars="0" w:firstLine="0"/>
+        <w:rPr>
+          <w:rFonts w:hint="eastAsia"/>
+        </w:rPr>
+      </w:pPr>
+    </w:p>
+    <w:p>
+      <w:pPr>
+        <w:pStyle w:val="a5"/>
+        <w:ind w:left="420" w:firstLineChars="0" w:firstLine="0"/>
+        <w:rPr>
+          <w:rFonts w:hint="eastAsia"/>
+        </w:rPr>
+      </w:pPr>
+      <w:r>
+        <w:lastRenderedPageBreak/>
+        <w:drawing>
+          <wp:inline distT="0" distB="0" distL="0" distR="0">
+            <wp:extent cx="5400040" cy="2939569"/>
+            <wp:effectExtent l="19050" t="0" r="0" b="0"/>
+            <wp:docPr id="2" name="图片 3"/>
+            <wp:cNvGraphicFramePr>
+              <a:graphicFrameLocks xmlns:a="http://schemas.openxmlformats.org/drawingml/2006/main" noChangeAspect="1"/>
+            </wp:cNvGraphicFramePr>
+            <a:graphic xmlns:a="http://schemas.openxmlformats.org/drawingml/2006/main">
+              <a:graphicData uri="http://schemas.openxmlformats.org/drawingml/2006/picture">
+                <pic:pic xmlns:pic="http://schemas.openxmlformats.org/drawingml/2006/picture">
+                  <pic:nvPicPr>
+                    <pic:cNvPr id="0" name="Picture 3"/>
+                    <pic:cNvPicPr>
+                      <a:picLocks noChangeAspect="1" noChangeArrowheads="1"/>
+                    </pic:cNvPicPr>
+                  </pic:nvPicPr>
+                  <pic:blipFill>
+                    <a:blip r:embed="rId8" cstate="print"/>
+                    <a:srcRect/>
+                    <a:stretch>
+                      <a:fillRect/>
+                    </a:stretch>
+                  </pic:blipFill>
+                  <pic:spPr bwMode="auto">
+                    <a:xfrm>
+                      <a:off x="0" y="0"/>
+                      <a:ext cx="5400040" cy="2939569"/>
+                    </a:xfrm>
+                    <a:prstGeom prst="rect">
+                      <a:avLst/>
+                    </a:prstGeom>
+                    <a:noFill/>
+                    <a:ln w="9525">
+                      <a:noFill/>
+                      <a:miter lim="800000"/>
+                      <a:headEnd/>
+                      <a:tailEnd/>
+                    </a:ln>
+                  </pic:spPr>
+                </pic:pic>
+              </a:graphicData>
+            </a:graphic>
+          </wp:inline>
+        </w:drawing>
+      </w:r>
+    </w:p>
+    <w:p>
+      <w:pPr>
+        <w:pStyle w:val="a5"/>
+        <w:ind w:left="420" w:firstLineChars="0" w:firstLine="0"/>
+        <w:jc w:val="center"/>
+        <w:rPr>
+          <w:rFonts w:hint="eastAsia"/>
+        </w:rPr>
+      </w:pPr>
+      <w:r>
+        <w:rPr>
+          <w:rFonts w:hint="eastAsia"/>
+        </w:rPr>
+        <w:t>图</w:t>
+      </w:r>
+      <w:r>
+        <w:rPr>
+          <w:rFonts w:hint="eastAsia"/>
+        </w:rPr>
+        <w:t xml:space="preserve">2. </w:t>
+      </w:r>
+      <w:r>
+        <w:rPr>
+          <w:rFonts w:hint="eastAsia"/>
+        </w:rPr>
+        <w:t>人物类图</w:t>
+      </w:r>
+    </w:p>
+    <w:p>
+      <w:pPr>
+        <w:pStyle w:val="a5"/>
+        <w:ind w:left="420" w:firstLineChars="0" w:firstLine="0"/>
+        <w:jc w:val="center"/>
+      </w:pPr>
+    </w:p>
+    <w:p>
+      <w:pPr>
+        <w:pStyle w:val="a5"/>
+        <w:ind w:left="420" w:firstLineChars="0" w:firstLine="0"/>
       </w:pPr>
       <w:r>
         <w:rPr>
@@ -464,19 +600,7 @@
         <w:rPr>
           <w:rFonts w:hint="eastAsia"/>
         </w:rPr>
-        <w:t>我们的设计在一定程度上参照了</w:t>
-      </w:r>
-      <w:r>
-        <w:rPr>
-          <w:rFonts w:hint="eastAsia"/>
-        </w:rPr>
-        <w:t>Cal3D</w:t>
-      </w:r>
-      <w:r>
-        <w:rPr>
-          <w:rFonts w:hint="eastAsia"/>
-        </w:rPr>
-        <w:t>的设计。骨骼</w:t>
+        <w:t>在查找很多相关资料以及公司的讲解后，我们形成了自己的设计。骨架</w:t>
       </w:r>
       <w:r>
         <w:rPr>
@@ -548,7 +672,6 @@
         <w:rPr>
           <w:rFonts w:hint="eastAsia"/>
         </w:rPr>
-        <w:lastRenderedPageBreak/>
         <w:t>和</w:t>
       </w:r>
       <w:r>
@@ -573,7 +696,7 @@
         <w:rPr>
           <w:rFonts w:hint="eastAsia"/>
         </w:rPr>
-        <w:t>对于一个连续的动画，比如走、跑等，它与应用的骨骼</w:t>
+        <w:t>对于一个连续的动画，比如走、跑等，它与应用的骨架</w:t>
       </w:r>
       <w:r>
         <w:rPr>
@@ -705,7 +828,13 @@
         <w:rPr>
           <w:rFonts w:hint="eastAsia"/>
         </w:rPr>
-        <w:t>为了增强骨骼数据和蒙皮的共享性，使得一套骨骼动画能被多种蒙皮使用，一种蒙皮可以使用到多个角色上，节约存储空间，我们为</w:t>
+        <w:t>由于动画数据记录的是相对初始位置的变换，而且并不一定所有的骨骼都要移动，因此初始位置也需要单独保留。基于这一点，我们</w:t>
+      </w:r>
+      <w:r>
+        <w:rPr>
+          <w:rFonts w:hint="eastAsia"/>
+        </w:rPr>
+        <w:t>为</w:t>
       </w:r>
       <w:r>
         <w:rPr>
@@ -765,7 +894,103 @@
         <w:rPr>
           <w:rFonts w:hint="eastAsia"/>
         </w:rPr>
-        <w:t>。</w:t>
+        <w:t>类，来存储变化后的数据，而在</w:t>
+      </w:r>
+      <w:r>
+        <w:rPr>
+          <w:rFonts w:hint="eastAsia"/>
+        </w:rPr>
+        <w:t>ChSkeleton</w:t>
+      </w:r>
+      <w:r>
+        <w:rPr>
+          <w:rFonts w:hint="eastAsia"/>
+        </w:rPr>
+        <w:t>、</w:t>
+      </w:r>
+      <w:r>
+        <w:rPr>
+          <w:rFonts w:hint="eastAsia"/>
+        </w:rPr>
+        <w:t>ChBone</w:t>
+      </w:r>
+      <w:r>
+        <w:rPr>
+          <w:rFonts w:hint="eastAsia"/>
+        </w:rPr>
+        <w:t>、</w:t>
+      </w:r>
+      <w:r>
+        <w:rPr>
+          <w:rFonts w:hint="eastAsia"/>
+        </w:rPr>
+        <w:t>ChSkin</w:t>
+      </w:r>
+      <w:r>
+        <w:rPr>
+          <w:rFonts w:hint="eastAsia"/>
+        </w:rPr>
+        <w:t>、</w:t>
+      </w:r>
+      <w:r>
+        <w:rPr>
+          <w:rFonts w:hint="eastAsia"/>
+        </w:rPr>
+        <w:t>ChVertex</w:t>
+      </w:r>
+      <w:r>
+        <w:rPr>
+          <w:rFonts w:hint="eastAsia"/>
+        </w:rPr>
+        <w:t>则存储初始位置。也就是</w:t>
+      </w:r>
+      <w:r>
+        <w:rPr>
+          <w:rFonts w:hint="eastAsia"/>
+        </w:rPr>
+        <w:t>instance</w:t>
+      </w:r>
+      <w:r>
+        <w:rPr>
+          <w:rFonts w:hint="eastAsia"/>
+        </w:rPr>
+        <w:t>是动态的数据，每个人物有一套</w:t>
+      </w:r>
+      <w:r>
+        <w:rPr>
+          <w:rFonts w:hint="eastAsia"/>
+        </w:rPr>
+        <w:t>instance</w:t>
+      </w:r>
+      <w:r>
+        <w:rPr>
+          <w:rFonts w:hint="eastAsia"/>
+        </w:rPr>
+        <w:t>，而非</w:t>
+      </w:r>
+      <w:r>
+        <w:rPr>
+          <w:rFonts w:hint="eastAsia"/>
+        </w:rPr>
+        <w:t>instance</w:t>
+      </w:r>
+      <w:r>
+        <w:rPr>
+          <w:rFonts w:hint="eastAsia"/>
+        </w:rPr>
+        <w:t>是初始数据，相同骨骼模型的人物共享这些数据。初始变换的逆矩阵，存放在</w:t>
+      </w:r>
+      <w:r>
+        <w:rPr>
+          <w:rFonts w:hint="eastAsia"/>
+        </w:rPr>
+        <w:t>ChBone</w:t>
+      </w:r>
+      <w:r>
+        <w:rPr>
+          <w:rFonts w:hint="eastAsia"/>
+        </w:rPr>
+        <w:t>中。</w:t>
       </w:r>
     </w:p>
     <w:p>
@@ -1036,7 +1261,14 @@
         <w:rPr>
           <w:rFonts w:hint="eastAsia"/>
         </w:rPr>
-        <w:t>繁琐，类多，关系也比较复杂。目前，我们尚未实现物理模拟功能，这需要建立物理模型以及边界检测等。除了</w:t>
+        <w:t>繁琐，类多，关系也比较复杂。目前，我们尚未实现物理模拟功能，这需要建立物理模型以及边界检测等。除</w:t>
+      </w:r>
+      <w:r>
+        <w:rPr>
+          <w:rFonts w:hint="eastAsia"/>
+        </w:rPr>
+        <w:lastRenderedPageBreak/>
+        <w:t>了</w:t>
       </w:r>
       <w:r>
         <w:rPr>
@@ -1168,7 +1400,7 @@
         <w:ind w:left="780" w:firstLineChars="0" w:firstLine="0"/>
         <w:jc w:val="left"/>
       </w:pPr>
-      <w:hyperlink r:id="rId8" w:history="1">
+      <w:hyperlink r:id="rId9" w:history="1">
         <w:r>
           <w:rPr>
             <w:rStyle w:val="a6"/>
@@ -1204,7 +1436,7 @@
         <w:pStyle w:val="a5"/>
         <w:ind w:left="780" w:firstLineChars="0" w:firstLine="0"/>
       </w:pPr>
-      <w:hyperlink r:id="rId9" w:history="1">
+      <w:hyperlink r:id="rId10" w:history="1">
         <w:r>
           <w:rPr>
             <w:rStyle w:val="a6"/>
@@ -1240,7 +1472,7 @@
         <w:pStyle w:val="a5"/>
         <w:ind w:left="780" w:firstLineChars="0" w:firstLine="0"/>
       </w:pPr>
-      <w:hyperlink r:id="rId10" w:history="1">
+      <w:hyperlink r:id="rId11" w:history="1">
         <w:r>
           <w:rPr>
             <w:rStyle w:val="a6"/>
@@ -1267,7 +1499,7 @@
         <w:pStyle w:val="a5"/>
         <w:ind w:left="780" w:firstLineChars="0" w:firstLine="0"/>
       </w:pPr>
-      <w:hyperlink r:id="rId11" w:history="1">
+      <w:hyperlink r:id="rId12" w:history="1">
         <w:r>
           <w:rPr>
             <w:rStyle w:val="a6"/>

</xml_diff>